<commit_message>
User Stories slight updates
</commit_message>
<xml_diff>
--- a/docs/Refined User Stories, demonstration aspects and instructions.docx
+++ b/docs/Refined User Stories, demonstration aspects and instructions.docx
@@ -282,89 +282,88 @@
     </w:p>
     <w:p>
       <w:r>
-        <w:t xml:space="preserve">From the </w:t>
+        <w:t>Import the file with File &gt; Import ZIP.</w:t>
+      </w:r>
+      <w:r>
+        <w:t xml:space="preserve"> A welcome message should pop up after the Project has been compiled, and after </w:t>
+      </w:r>
+      <w:r>
+        <w:t xml:space="preserve">dismissing </w:t>
+      </w:r>
+      <w:r>
+        <w:t xml:space="preserve">that </w:t>
+      </w:r>
+      <w:r>
+        <w:t xml:space="preserve">message </w:t>
+      </w:r>
+      <w:r>
+        <w:t xml:space="preserve">the main Application window should appear.  </w:t>
+      </w:r>
+      <w:r>
+        <w:t xml:space="preserve">If you inspect the </w:t>
+      </w:r>
+      <w:r>
+        <w:t>“</w:t>
+      </w:r>
+      <w:r>
+        <w:t>File</w:t>
+      </w:r>
+      <w:r>
+        <w:t>”</w:t>
+      </w:r>
+      <w:r>
+        <w:t xml:space="preserve"> context menu, you can see that shortcuts CTRL + (1-4) can be used to open certain folders. </w:t>
+      </w:r>
+    </w:p>
+    <w:p>
+      <w:r>
+        <w:t xml:space="preserve">Press a combination or choose it from the menu and a file chooser window will pop up, use this to </w:t>
       </w:r>
       <w:proofErr w:type="spellStart"/>
       <w:r>
-        <w:t>Netbeans</w:t>
+        <w:t>finetune</w:t>
       </w:r>
       <w:proofErr w:type="spellEnd"/>
       <w:r>
-        <w:t xml:space="preserve"> application, click “File &gt; Import Project &gt; From Zip” and load in the zipped package of my application. It should load in all the projects, though there may be some fixes to be performed. Just in case, look at the Build Profiles section at the top of the Projects list. </w:t>
+        <w:t xml:space="preserve"> the media library location you would like to load from. </w:t>
+      </w:r>
+      <w:r>
+        <w:rPr>
+          <w:highlight w:val="yellow"/>
+        </w:rPr>
+        <w:t>IMPORTANT:</w:t>
+      </w:r>
+      <w:r>
+        <w:t xml:space="preserve"> The location opens “recursively”, meaning all mp3 files will be grabbed from both the currently selected folder and sub-directories, so make sure there are not many mp3 files or the table will take a while to load them all! After your mp3 files are listed in the table, you can change their metadata through double clicking on the column field for a row to enter the value and press enter on the keyboard. </w:t>
+      </w:r>
+    </w:p>
+    <w:p>
+      <w:r>
+        <w:t>Additionally, you can select one or more (CTRL + click) rows in the table, choose an attribute from the “Select Attribute” drop down, enter a value in the “Set this to..” text field and press the “Set Selected” button. Both methods result in the file/s being copied temporarily while a rename process initiates to swap it back to the original filename, and the table is correctly refreshed to show the changes.</w:t>
+      </w:r>
+    </w:p>
+    <w:p>
+      <w:r>
+        <w:t xml:space="preserve"> Some additional features are under the “Tools” context menu; BPM and Wiki. BPM retrieves the “Beats </w:t>
       </w:r>
       <w:proofErr w:type="gramStart"/>
       <w:r>
-        <w:t>Right-click this, then click “Custom &gt; Goals”.</w:t>
+        <w:t>Per</w:t>
       </w:r>
       <w:proofErr w:type="gramEnd"/>
       <w:r>
-        <w:t xml:space="preserve"> Type in “install” into the Goals text field and “build-all” into the Profiles text field (each without quotes) and click OK. Wait a moment while it checks dependencies for all the projects. Once this is done, right click the “</w:t>
-      </w:r>
-      <w:proofErr w:type="spellStart"/>
-      <w:r>
-        <w:t>MetaModder</w:t>
-      </w:r>
-      <w:proofErr w:type="spellEnd"/>
-      <w:r>
-        <w:t xml:space="preserve">” Project and click Run. It may ask to confirm where the location of the Main class is, for which it should list anyway as the “MainApp.java” file, so in this case just accept that dialog. A welcome message should pop up after the Project has been compiled, and after </w:t>
-      </w:r>
-      <w:r>
-        <w:t xml:space="preserve">dismissing </w:t>
-      </w:r>
-      <w:r>
-        <w:t xml:space="preserve">that </w:t>
-      </w:r>
-      <w:r>
-        <w:t xml:space="preserve">message </w:t>
-      </w:r>
-      <w:r>
-        <w:t xml:space="preserve">the main Application window should appear.  </w:t>
-      </w:r>
-      <w:r>
-        <w:t xml:space="preserve">If you inspect the </w:t>
-      </w:r>
-      <w:r>
-        <w:t>“</w:t>
-      </w:r>
-      <w:r>
-        <w:t>File</w:t>
-      </w:r>
-      <w:r>
-        <w:t>”</w:t>
-      </w:r>
-      <w:r>
-        <w:t xml:space="preserve"> context menu, you can see that shortcuts CTRL + (1-4) can be used to open certain folders. Press a combination or choose it from the menu and a file chooser window will pop up, use this to </w:t>
-      </w:r>
-      <w:proofErr w:type="spellStart"/>
-      <w:r>
-        <w:t>finetune</w:t>
-      </w:r>
-      <w:proofErr w:type="spellEnd"/>
-      <w:r>
-        <w:t xml:space="preserve"> the media library location you would like to load from. </w:t>
-      </w:r>
-      <w:r>
-        <w:rPr>
-          <w:highlight w:val="yellow"/>
-        </w:rPr>
-        <w:t>IMPORTANT:</w:t>
-      </w:r>
-      <w:r>
-        <w:t xml:space="preserve"> The location opens “recursively”, meaning all mp3 files will be grabbed from both the currently selected folder and sub-directories, so make sure there are not many mp3 files or the table will take a while to load them all! After your mp3 files are listed in the table, you can change their metadata through double clicking on the column field for a row to enter the value and press enter on the keyboard. Additionally, you can select one or more (CTRL + click) rows in the table, choose an attribute from the “Select Attribute” drop down, enter a value in the “Set this to..” text field and press the “Set Selected” button. Both methods result in the file/s being copied temporarily while a rename process initiates to swap it back to the original filename, and the table is correctly refreshed to show the changes. Some additional features are under the “Tools” context menu; BPM and Wiki. BPM retrieves the “Beats </w:t>
-      </w:r>
-      <w:proofErr w:type="gramStart"/>
-      <w:r>
-        <w:t>Per</w:t>
-      </w:r>
-      <w:proofErr w:type="gramEnd"/>
-      <w:r>
         <w:t xml:space="preserve"> Minute” of the currently selected song</w:t>
       </w:r>
       <w:r>
         <w:t xml:space="preserve"> (if multiple songs are selected, this works off the last song clicked on)</w:t>
       </w:r>
       <w:r>
-        <w:t xml:space="preserve">, whereas Wiki displays the song’s Wikipedia page. Each have shortcuts “CTRL+B” and “CTRL+W” respectively, and each calls up a new browser tab with their unique links. The “Help” context menu shows a Greyed out item just for demonstration, </w:t>
+        <w:t xml:space="preserve">, whereas Wiki displays the song’s Wikipedia page. </w:t>
+      </w:r>
+    </w:p>
+    <w:p>
+      <w:r>
+        <w:t xml:space="preserve">Each have shortcuts “CTRL+B” and “CTRL+W” respectively, and each calls up a new browser tab with their unique links. The “Help” context menu shows a Greyed out item just for demonstration, </w:t>
       </w:r>
       <w:r>
         <w:t xml:space="preserve">and an </w:t>

</xml_diff>

<commit_message>
DONE. All tests work, and added another main feature of replacing Title metadata attribute with the filename and vice versa.
</commit_message>
<xml_diff>
--- a/docs/Refined User Stories, demonstration aspects and instructions.docx
+++ b/docs/Refined User Stories, demonstration aspects and instructions.docx
@@ -42,6 +42,17 @@
     </w:p>
     <w:p>
       <w:r>
+        <w:t xml:space="preserve">As a music collector, I often want to rename mp3 files to correspond exactly to the title. Other times, I want to set the Title tag to be the same as the mp3 filename. I want to avoid having to retype or copy and paste these strings. </w:t>
+      </w:r>
+      <w:r>
+        <w:rPr>
+          <w:highlight w:val="yellow"/>
+        </w:rPr>
+        <w:t>Under context menu as two distinct options</w:t>
+      </w:r>
+    </w:p>
+    <w:p>
+      <w:r>
         <w:t xml:space="preserve">As a student, I would like to be able to sort my music by their properties such as titles, length, </w:t>
       </w:r>
       <w:proofErr w:type="gramStart"/>
@@ -117,14 +128,18 @@
       <w:r>
         <w:t xml:space="preserve">As a parent, I’m aware that lots of features are in modern programs so would like an intuitive context menu system that’s similar to other programs to help me use this one with ease, allowing me to have an enjoyable experience and not give up half way through due to difficulty in locating the features I’m looking for. </w:t>
       </w:r>
-      <w:proofErr w:type="gramStart"/>
       <w:r>
         <w:rPr>
           <w:highlight w:val="yellow"/>
         </w:rPr>
-        <w:t>At top of program with “File”, “Tools” and “Help” menus.</w:t>
-      </w:r>
-      <w:proofErr w:type="gramEnd"/>
+        <w:t>At top of program with “</w:t>
+      </w:r>
+      <w:r>
+        <w:rPr>
+          <w:highlight w:val="yellow"/>
+        </w:rPr>
+        <w:t>File”, “Tools” and “Help” menus</w:t>
+      </w:r>
     </w:p>
     <w:p>
       <w:r>
@@ -136,16 +151,61 @@
         </w:rPr>
         <w:t>Works and shortcuts are listed alongside the menu items</w:t>
       </w:r>
+    </w:p>
+    <w:p>
+      <w:r>
+        <w:t xml:space="preserve">As a music producer, I don’t have time to set metadata for each of the songs in a library individually, so would like to be able to select multiple items and set an attribute down the list in one go. </w:t>
+      </w:r>
+      <w:r>
+        <w:t xml:space="preserve">For example, for today’s </w:t>
+      </w:r>
+      <w:r>
+        <w:t xml:space="preserve">20 </w:t>
+      </w:r>
+      <w:r>
+        <w:t xml:space="preserve">newly recorded tracks I want to set the same </w:t>
+      </w:r>
+      <w:r>
+        <w:rPr>
+          <w:b/>
+        </w:rPr>
+        <w:t>year and genre</w:t>
+      </w:r>
+      <w:r>
+        <w:t xml:space="preserve"> in one go. </w:t>
+      </w:r>
       <w:r>
         <w:rPr>
           <w:highlight w:val="yellow"/>
         </w:rPr>
-        <w:t>.</w:t>
-      </w:r>
-    </w:p>
-    <w:p>
-      <w:r>
-        <w:t>As a music producer, I don’t have time to set metadata for each of the songs in a library individually, so would like to be able to select multiple items and set an attribute down the list in one go. This would help save me a significant amount of time, and cannot be done in Windows Explorer which does not even support updating metadata at all!</w:t>
+        <w:t>Correctly updates through CTRL+CLICK selection of items and utilisation of options above the list</w:t>
+      </w:r>
+    </w:p>
+    <w:p>
+      <w:r>
+        <w:t xml:space="preserve">As a parent I need to </w:t>
+      </w:r>
+      <w:proofErr w:type="spellStart"/>
+      <w:r>
+        <w:t>finetune</w:t>
+      </w:r>
+      <w:proofErr w:type="spellEnd"/>
+      <w:r>
+        <w:t xml:space="preserve"> or add the year metadata attribute for my songs, so that when I sort by year I know these values are accurate as I will have edited them myself. To save time, I would like to be able to set the same year for multiple songs if for example they are different versions of the same song (hence would have the same year). </w:t>
+      </w:r>
+      <w:r>
+        <w:rPr>
+          <w:highlight w:val="yellow"/>
+        </w:rPr>
+        <w:t>Implemented as with above User Story</w:t>
+      </w:r>
+    </w:p>
+    <w:p>
+      <w:r>
+        <w:t>As a student, I would like to read up on a few songs in my library. Wikipedia is my preferred site, so I would like to see the application handle the displaying of a Wikipedia entry for the currently selected song.</w:t>
+      </w:r>
+      <w:r>
+        <w:t xml:space="preserve"> This would save me time typing in the song title into Wikipedia manually, and a shortcut key for this would make it even easier.</w:t>
       </w:r>
       <w:r>
         <w:t xml:space="preserve"> </w:t>
@@ -154,90 +214,25 @@
         <w:rPr>
           <w:highlight w:val="yellow"/>
         </w:rPr>
-        <w:t>Correctly updates through CTRL+CLICK selection of items and utilisation of options above the list</w:t>
-      </w:r>
-    </w:p>
-    <w:p>
-      <w:r>
-        <w:t>As a student, I would like to read up on a few songs in my library. Wikipedia is my preferred site, so I would like to see the application handle the displaying of a Wikipedia entry for the currently selected song.</w:t>
-      </w:r>
-      <w:r>
-        <w:t xml:space="preserve"> This would save me time typing in the song title into Wikipedia manually, and a shortcut key for this would make it even easier.</w:t>
-      </w:r>
-      <w:r>
-        <w:t xml:space="preserve"> </w:t>
+        <w:t>Works and assigned</w:t>
       </w:r>
       <w:r>
         <w:rPr>
           <w:highlight w:val="yellow"/>
         </w:rPr>
-        <w:t>Works and assigned</w:t>
+        <w:t xml:space="preserve"> short</w:t>
       </w:r>
       <w:r>
         <w:rPr>
           <w:highlight w:val="yellow"/>
         </w:rPr>
-        <w:t xml:space="preserve"> short</w:t>
+        <w:t>cut CTRL+</w:t>
       </w:r>
       <w:r>
         <w:rPr>
           <w:highlight w:val="yellow"/>
         </w:rPr>
-        <w:t>cut CTRL+</w:t>
-      </w:r>
-      <w:r>
-        <w:rPr>
-          <w:highlight w:val="yellow"/>
-        </w:rPr>
         <w:t>W</w:t>
-      </w:r>
-    </w:p>
-    <w:p>
-      <w:r>
-        <w:t>As a parent I need to gain a better understanding of the applications my children are using, so I would like a simple clarification of what this program actually does. An “About” dialog with a few lines of useful information related to the program would work nicely, providing me with an insight into this.</w:t>
-      </w:r>
-      <w:r>
-        <w:t xml:space="preserve"> </w:t>
-      </w:r>
-      <w:r>
-        <w:rPr>
-          <w:highlight w:val="yellow"/>
-        </w:rPr>
-        <w:t>Implemented under “Help” context menu</w:t>
-      </w:r>
-    </w:p>
-    <w:p>
-      <w:r>
-        <w:t>As a student, I’m interested in the look and feel of the program so would like some minimal graphic presentation. I would like a light background on the main app, and some images, icons and animations on dialogs. This would help improve my appreciation of the program and also provide a subtle distinction between the different windows.</w:t>
-      </w:r>
-      <w:r>
-        <w:t xml:space="preserve"> </w:t>
-      </w:r>
-      <w:r>
-        <w:rPr>
-          <w:highlight w:val="yellow"/>
-        </w:rPr>
-        <w:t xml:space="preserve">Animated gif is shown in </w:t>
-      </w:r>
-      <w:proofErr w:type="gramStart"/>
-      <w:r>
-        <w:rPr>
-          <w:highlight w:val="yellow"/>
-        </w:rPr>
-        <w:t>About</w:t>
-      </w:r>
-      <w:proofErr w:type="gramEnd"/>
-      <w:r>
-        <w:rPr>
-          <w:highlight w:val="yellow"/>
-        </w:rPr>
-        <w:t xml:space="preserve"> and Welcome dialog windows, application icon is shown on most </w:t>
-      </w:r>
-      <w:r>
-        <w:rPr>
-          <w:highlight w:val="yellow"/>
-        </w:rPr>
-        <w:t>dialog windows</w:t>
       </w:r>
     </w:p>
     <w:p>
@@ -266,8 +261,6 @@
       <w:r>
         <w:t xml:space="preserve"> however I have disregarded most of those as they were too ambitious. Listed here are solely the stories that my application does demonstrate. </w:t>
       </w:r>
-    </w:p>
-    <w:p>
       <w:r>
         <w:t xml:space="preserve">Moved test music data into resources folder, simply because relational path to root of project list was not working correctly, so directs to “/resources” relative to current project instead. </w:t>
       </w:r>
@@ -277,7 +270,10 @@
         <w:pStyle w:val="Heading1"/>
       </w:pPr>
       <w:r>
-        <w:t>Instructions on how to run the application</w:t>
+        <w:t>How</w:t>
+      </w:r>
+      <w:r>
+        <w:t xml:space="preserve"> to run the application</w:t>
       </w:r>
     </w:p>
     <w:p>
@@ -375,6 +371,71 @@
       <w:proofErr w:type="gramEnd"/>
       <w:r>
         <w:t xml:space="preserve"> icon, presenting a small message about the program. File &gt; Exit closes the program.</w:t>
+      </w:r>
+    </w:p>
+    <w:p>
+      <w:pPr>
+        <w:pStyle w:val="Heading1"/>
+      </w:pPr>
+      <w:r>
+        <w:t>Test Suite</w:t>
+      </w:r>
+    </w:p>
+    <w:p>
+      <w:r>
+        <w:t xml:space="preserve">The full test suite should pass without errors. Currently the tests are: </w:t>
+      </w:r>
+    </w:p>
+    <w:p>
+      <w:pPr>
+        <w:pStyle w:val="ListParagraph"/>
+        <w:numPr>
+          <w:ilvl w:val="0"/>
+          <w:numId w:val="1"/>
+        </w:numPr>
+      </w:pPr>
+      <w:r>
+        <w:t xml:space="preserve">TableViewFactoryTest.java (three unit tests) – Proves that the </w:t>
+      </w:r>
+      <w:proofErr w:type="spellStart"/>
+      <w:r>
+        <w:t>ProcessInput</w:t>
+      </w:r>
+      <w:proofErr w:type="spellEnd"/>
+      <w:r>
+        <w:t xml:space="preserve"> function raises exceptions as expected under various invalid argument conditions.</w:t>
+      </w:r>
+    </w:p>
+    <w:p>
+      <w:pPr>
+        <w:pStyle w:val="ListParagraph"/>
+        <w:numPr>
+          <w:ilvl w:val="0"/>
+          <w:numId w:val="1"/>
+        </w:numPr>
+      </w:pPr>
+      <w:r>
+        <w:t>TestMainApp.java (</w:t>
+      </w:r>
+      <w:r>
+        <w:t>End-to-End</w:t>
+      </w:r>
+      <w:r>
+        <w:t xml:space="preserve"> </w:t>
+      </w:r>
+      <w:r>
+        <w:t xml:space="preserve">integration </w:t>
+      </w:r>
+      <w:r>
+        <w:t xml:space="preserve">test) – Proves that Collection A is loaded, and that the Media files found in the </w:t>
+      </w:r>
+      <w:proofErr w:type="spellStart"/>
+      <w:r>
+        <w:t>tableView</w:t>
+      </w:r>
+      <w:proofErr w:type="spellEnd"/>
+      <w:r>
+        <w:t xml:space="preserve"> correspond exactly to the same Media files as separately loaded inside the test suite.</w:t>
       </w:r>
     </w:p>
     <w:p>
@@ -398,6 +459,127 @@
     </w:sectPr>
   </w:body>
 </w:document>
+</file>
+
+<file path=word/numbering.xml><?xml version="1.0" encoding="utf-8"?>
+<w:numbering xmlns:ve="http://schemas.openxmlformats.org/markup-compatibility/2006" xmlns:o="urn:schemas-microsoft-com:office:office" xmlns:r="http://schemas.openxmlformats.org/officeDocument/2006/relationships" xmlns:m="http://schemas.openxmlformats.org/officeDocument/2006/math" xmlns:v="urn:schemas-microsoft-com:vml" xmlns:wp="http://schemas.openxmlformats.org/drawingml/2006/wordprocessingDrawing" xmlns:w10="urn:schemas-microsoft-com:office:word" xmlns:w="http://schemas.openxmlformats.org/wordprocessingml/2006/main" xmlns:wne="http://schemas.microsoft.com/office/word/2006/wordml">
+  <w:abstractNum w:abstractNumId="0">
+    <w:nsid w:val="315F3F59"/>
+    <w:multiLevelType w:val="hybridMultilevel"/>
+    <w:tmpl w:val="F8F80AA0"/>
+    <w:lvl w:ilvl="0" w:tplc="08090001">
+      <w:start w:val="1"/>
+      <w:numFmt w:val="bullet"/>
+      <w:lvlText w:val=""/>
+      <w:lvlJc w:val="left"/>
+      <w:pPr>
+        <w:ind w:left="720" w:hanging="360"/>
+      </w:pPr>
+      <w:rPr>
+        <w:rFonts w:ascii="Symbol" w:hAnsi="Symbol" w:hint="default"/>
+      </w:rPr>
+    </w:lvl>
+    <w:lvl w:ilvl="1" w:tplc="08090003" w:tentative="1">
+      <w:start w:val="1"/>
+      <w:numFmt w:val="bullet"/>
+      <w:lvlText w:val="o"/>
+      <w:lvlJc w:val="left"/>
+      <w:pPr>
+        <w:ind w:left="1440" w:hanging="360"/>
+      </w:pPr>
+      <w:rPr>
+        <w:rFonts w:ascii="Courier New" w:hAnsi="Courier New" w:cs="Courier New" w:hint="default"/>
+      </w:rPr>
+    </w:lvl>
+    <w:lvl w:ilvl="2" w:tplc="08090005" w:tentative="1">
+      <w:start w:val="1"/>
+      <w:numFmt w:val="bullet"/>
+      <w:lvlText w:val=""/>
+      <w:lvlJc w:val="left"/>
+      <w:pPr>
+        <w:ind w:left="2160" w:hanging="360"/>
+      </w:pPr>
+      <w:rPr>
+        <w:rFonts w:ascii="Wingdings" w:hAnsi="Wingdings" w:hint="default"/>
+      </w:rPr>
+    </w:lvl>
+    <w:lvl w:ilvl="3" w:tplc="08090001" w:tentative="1">
+      <w:start w:val="1"/>
+      <w:numFmt w:val="bullet"/>
+      <w:lvlText w:val=""/>
+      <w:lvlJc w:val="left"/>
+      <w:pPr>
+        <w:ind w:left="2880" w:hanging="360"/>
+      </w:pPr>
+      <w:rPr>
+        <w:rFonts w:ascii="Symbol" w:hAnsi="Symbol" w:hint="default"/>
+      </w:rPr>
+    </w:lvl>
+    <w:lvl w:ilvl="4" w:tplc="08090003" w:tentative="1">
+      <w:start w:val="1"/>
+      <w:numFmt w:val="bullet"/>
+      <w:lvlText w:val="o"/>
+      <w:lvlJc w:val="left"/>
+      <w:pPr>
+        <w:ind w:left="3600" w:hanging="360"/>
+      </w:pPr>
+      <w:rPr>
+        <w:rFonts w:ascii="Courier New" w:hAnsi="Courier New" w:cs="Courier New" w:hint="default"/>
+      </w:rPr>
+    </w:lvl>
+    <w:lvl w:ilvl="5" w:tplc="08090005" w:tentative="1">
+      <w:start w:val="1"/>
+      <w:numFmt w:val="bullet"/>
+      <w:lvlText w:val=""/>
+      <w:lvlJc w:val="left"/>
+      <w:pPr>
+        <w:ind w:left="4320" w:hanging="360"/>
+      </w:pPr>
+      <w:rPr>
+        <w:rFonts w:ascii="Wingdings" w:hAnsi="Wingdings" w:hint="default"/>
+      </w:rPr>
+    </w:lvl>
+    <w:lvl w:ilvl="6" w:tplc="08090001" w:tentative="1">
+      <w:start w:val="1"/>
+      <w:numFmt w:val="bullet"/>
+      <w:lvlText w:val=""/>
+      <w:lvlJc w:val="left"/>
+      <w:pPr>
+        <w:ind w:left="5040" w:hanging="360"/>
+      </w:pPr>
+      <w:rPr>
+        <w:rFonts w:ascii="Symbol" w:hAnsi="Symbol" w:hint="default"/>
+      </w:rPr>
+    </w:lvl>
+    <w:lvl w:ilvl="7" w:tplc="08090003" w:tentative="1">
+      <w:start w:val="1"/>
+      <w:numFmt w:val="bullet"/>
+      <w:lvlText w:val="o"/>
+      <w:lvlJc w:val="left"/>
+      <w:pPr>
+        <w:ind w:left="5760" w:hanging="360"/>
+      </w:pPr>
+      <w:rPr>
+        <w:rFonts w:ascii="Courier New" w:hAnsi="Courier New" w:cs="Courier New" w:hint="default"/>
+      </w:rPr>
+    </w:lvl>
+    <w:lvl w:ilvl="8" w:tplc="08090005" w:tentative="1">
+      <w:start w:val="1"/>
+      <w:numFmt w:val="bullet"/>
+      <w:lvlText w:val=""/>
+      <w:lvlJc w:val="left"/>
+      <w:pPr>
+        <w:ind w:left="6480" w:hanging="360"/>
+      </w:pPr>
+      <w:rPr>
+        <w:rFonts w:ascii="Wingdings" w:hAnsi="Wingdings" w:hint="default"/>
+      </w:rPr>
+    </w:lvl>
+  </w:abstractNum>
+  <w:num w:numId="1">
+    <w:abstractNumId w:val="0"/>
+  </w:num>
+</w:numbering>
 </file>
 
 <file path=word/styles.xml><?xml version="1.0" encoding="utf-8"?>
@@ -584,6 +766,30 @@
       <w:szCs w:val="28"/>
     </w:rPr>
   </w:style>
+  <w:style w:type="paragraph" w:styleId="Heading2">
+    <w:name w:val="heading 2"/>
+    <w:basedOn w:val="Normal"/>
+    <w:next w:val="Normal"/>
+    <w:link w:val="Heading2Char"/>
+    <w:uiPriority w:val="9"/>
+    <w:unhideWhenUsed/>
+    <w:qFormat/>
+    <w:rsid w:val="00FA1D59"/>
+    <w:pPr>
+      <w:keepNext/>
+      <w:keepLines/>
+      <w:spacing w:before="200" w:after="0"/>
+      <w:outlineLvl w:val="1"/>
+    </w:pPr>
+    <w:rPr>
+      <w:rFonts w:asciiTheme="majorHAnsi" w:eastAsiaTheme="majorEastAsia" w:hAnsiTheme="majorHAnsi" w:cstheme="majorBidi"/>
+      <w:b/>
+      <w:bCs/>
+      <w:color w:val="4F81BD" w:themeColor="accent1"/>
+      <w:sz w:val="26"/>
+      <w:szCs w:val="26"/>
+    </w:rPr>
+  </w:style>
   <w:style w:type="character" w:default="1" w:styleId="DefaultParagraphFont">
     <w:name w:val="Default Paragraph Font"/>
     <w:uiPriority w:val="1"/>
@@ -626,6 +832,32 @@
       <w:sz w:val="28"/>
       <w:szCs w:val="28"/>
     </w:rPr>
+  </w:style>
+  <w:style w:type="character" w:customStyle="1" w:styleId="Heading2Char">
+    <w:name w:val="Heading 2 Char"/>
+    <w:basedOn w:val="DefaultParagraphFont"/>
+    <w:link w:val="Heading2"/>
+    <w:uiPriority w:val="9"/>
+    <w:rsid w:val="00FA1D59"/>
+    <w:rPr>
+      <w:rFonts w:asciiTheme="majorHAnsi" w:eastAsiaTheme="majorEastAsia" w:hAnsiTheme="majorHAnsi" w:cstheme="majorBidi"/>
+      <w:b/>
+      <w:bCs/>
+      <w:color w:val="4F81BD" w:themeColor="accent1"/>
+      <w:sz w:val="26"/>
+      <w:szCs w:val="26"/>
+    </w:rPr>
+  </w:style>
+  <w:style w:type="paragraph" w:styleId="ListParagraph">
+    <w:name w:val="List Paragraph"/>
+    <w:basedOn w:val="Normal"/>
+    <w:uiPriority w:val="34"/>
+    <w:qFormat/>
+    <w:rsid w:val="00FA1D59"/>
+    <w:pPr>
+      <w:ind w:left="720"/>
+      <w:contextualSpacing/>
+    </w:pPr>
   </w:style>
 </w:styles>
 </file>

</xml_diff>

<commit_message>
Slight update to User Stories and made PDF
</commit_message>
<xml_diff>
--- a/docs/Refined User Stories, demonstration aspects and instructions.docx
+++ b/docs/Refined User Stories, demonstration aspects and instructions.docx
@@ -7,7 +7,7 @@
         <w:pStyle w:val="Heading1"/>
       </w:pPr>
       <w:r>
-        <w:t>User Stories the application demonstrates</w:t>
+        <w:t>User Stories Implemented</w:t>
       </w:r>
     </w:p>
     <w:p>
@@ -246,30 +246,6 @@
       </w:pPr>
       <w:r>
         <w:lastRenderedPageBreak/>
-        <w:t xml:space="preserve">Notes </w:t>
-      </w:r>
-    </w:p>
-    <w:p>
-      <w:r>
-        <w:t xml:space="preserve">My original User Stories are also in this “docs” </w:t>
-      </w:r>
-      <w:proofErr w:type="gramStart"/>
-      <w:r>
-        <w:t>directory,</w:t>
-      </w:r>
-      <w:proofErr w:type="gramEnd"/>
-      <w:r>
-        <w:t xml:space="preserve"> however I have disregarded most of those as they were too ambitious. Listed here are solely the stories that my application does demonstrate. </w:t>
-      </w:r>
-      <w:r>
-        <w:t xml:space="preserve">Moved test music data into resources folder, simply because relational path to root of project list was not working correctly, so directs to “/resources” relative to current project instead. </w:t>
-      </w:r>
-    </w:p>
-    <w:p>
-      <w:pPr>
-        <w:pStyle w:val="Heading1"/>
-      </w:pPr>
-      <w:r>
         <w:t>How</w:t>
       </w:r>
       <w:r>

</xml_diff>

<commit_message>
Removed unnecessary project files and slightly updated User Stories document to reflect latest changes to features
</commit_message>
<xml_diff>
--- a/docs/Refined User Stories, demonstration aspects and instructions.docx
+++ b/docs/Refined User Stories, demonstration aspects and instructions.docx
@@ -236,43 +236,41 @@
       </w:r>
     </w:p>
     <w:p>
-      <w:r>
-        <w:br w:type="page"/>
-      </w:r>
-    </w:p>
-    <w:p>
       <w:pPr>
         <w:pStyle w:val="Heading1"/>
       </w:pPr>
       <w:r>
+        <w:t>How</w:t>
+      </w:r>
+      <w:r>
+        <w:t xml:space="preserve"> to run the application</w:t>
+      </w:r>
+    </w:p>
+    <w:p>
+      <w:r>
+        <w:t>Import the file with File &gt; Import ZIP.</w:t>
+      </w:r>
+      <w:r>
+        <w:t xml:space="preserve"> A welcome message should pop up after the Project has been compiled, and after </w:t>
+      </w:r>
+      <w:r>
+        <w:t xml:space="preserve">dismissing </w:t>
+      </w:r>
+      <w:r>
+        <w:t xml:space="preserve">that </w:t>
+      </w:r>
+      <w:r>
+        <w:t xml:space="preserve">message </w:t>
+      </w:r>
+      <w:r>
+        <w:t xml:space="preserve">the main Application window should appear.  </w:t>
+      </w:r>
+      <w:r>
+        <w:t xml:space="preserve">If you </w:t>
+      </w:r>
+      <w:r>
         <w:lastRenderedPageBreak/>
-        <w:t>How</w:t>
-      </w:r>
-      <w:r>
-        <w:t xml:space="preserve"> to run the application</w:t>
-      </w:r>
-    </w:p>
-    <w:p>
-      <w:r>
-        <w:t>Import the file with File &gt; Import ZIP.</w:t>
-      </w:r>
-      <w:r>
-        <w:t xml:space="preserve"> A welcome message should pop up after the Project has been compiled, and after </w:t>
-      </w:r>
-      <w:r>
-        <w:t xml:space="preserve">dismissing </w:t>
-      </w:r>
-      <w:r>
-        <w:t xml:space="preserve">that </w:t>
-      </w:r>
-      <w:r>
-        <w:t xml:space="preserve">message </w:t>
-      </w:r>
-      <w:r>
-        <w:t xml:space="preserve">the main Application window should appear.  </w:t>
-      </w:r>
-      <w:r>
-        <w:t xml:space="preserve">If you inspect the </w:t>
+        <w:t xml:space="preserve">inspect the </w:t>
       </w:r>
       <w:r>
         <w:t>“</w:t>
@@ -306,7 +304,13 @@
         <w:t>IMPORTANT:</w:t>
       </w:r>
       <w:r>
-        <w:t xml:space="preserve"> The location opens “recursively”, meaning all mp3 files will be grabbed from both the currently selected folder and sub-directories, so make sure there are not many mp3 files or the table will take a while to load them all! After your mp3 files are listed in the table, you can change their metadata through double clicking on the column field for a row to enter the value and press enter on the keyboard. </w:t>
+        <w:t xml:space="preserve"> The location opens “recursively”, meaning all mp3 files will be grabbed from both the currently selected folder and sub-directories, so make sure there are not many mp3 files or the table will take a while to load them all! After your mp3 files are listed in the table, you can change their metadata through double clicking on the column field for a row to enter the value and press</w:t>
+      </w:r>
+      <w:r>
+        <w:t>ing</w:t>
+      </w:r>
+      <w:r>
+        <w:t xml:space="preserve"> enter on the keyboard. </w:t>
       </w:r>
     </w:p>
     <w:p>
@@ -316,7 +320,19 @@
     </w:p>
     <w:p>
       <w:r>
-        <w:t xml:space="preserve"> Some additional features are under the “Tools” context menu; BPM and Wiki. BPM retrieves the “Beats </w:t>
+        <w:t xml:space="preserve"> Some additional features are under the “Tools” context menu; BPM</w:t>
+      </w:r>
+      <w:r>
+        <w:t xml:space="preserve">, </w:t>
+      </w:r>
+      <w:r>
+        <w:t>Wiki</w:t>
+      </w:r>
+      <w:r>
+        <w:t>, Filename &gt; Title and Filename &lt; Title</w:t>
+      </w:r>
+      <w:r>
+        <w:t xml:space="preserve">. BPM retrieves the “Beats </w:t>
       </w:r>
       <w:proofErr w:type="gramStart"/>
       <w:r>
@@ -332,10 +348,31 @@
       <w:r>
         <w:t xml:space="preserve">, whereas Wiki displays the song’s Wikipedia page. </w:t>
       </w:r>
-    </w:p>
-    <w:p>
-      <w:r>
-        <w:t xml:space="preserve">Each have shortcuts “CTRL+B” and “CTRL+W” respectively, and each calls up a new browser tab with their unique links. The “Help” context menu shows a Greyed out item just for demonstration, </w:t>
+      <w:r>
+        <w:t>The other two features replace the Filename with the metadata value for its Title, and vice versa.</w:t>
+      </w:r>
+    </w:p>
+    <w:p>
+      <w:r>
+        <w:t xml:space="preserve">Each have </w:t>
+      </w:r>
+      <w:r>
+        <w:t>shortcuts shown next to them under Tools</w:t>
+      </w:r>
+      <w:r>
+        <w:t xml:space="preserve">, </w:t>
+      </w:r>
+      <w:r>
+        <w:t>either calling</w:t>
+      </w:r>
+      <w:r>
+        <w:t xml:space="preserve"> up a new browser tab with their unique links</w:t>
+      </w:r>
+      <w:r>
+        <w:t xml:space="preserve"> or performing the necessary swapping for the selected files</w:t>
+      </w:r>
+      <w:r>
+        <w:t xml:space="preserve">. The “Help” context menu shows a Greyed out item just for demonstration, </w:t>
       </w:r>
       <w:r>
         <w:t xml:space="preserve">and an </w:t>

</xml_diff>